<commit_message>
cleaning up processing, saved old version in a text file, deciding how to impelement use of templates in order to directly output a pdf.
</commit_message>
<xml_diff>
--- a/Saves/Coca-Cola South Metro Warehouse/Vol. 1/Coca-Cola South Metro Warehouse Vol. 1.docx
+++ b/Saves/Coca-Cola South Metro Warehouse/Vol. 1/Coca-Cola South Metro Warehouse Vol. 1.docx
@@ -63,25 +63,33 @@
       <w:pPr>
         <w:jc w:val="center"/>
         <w:textAlignment w:val="center"/>
-      </w:pPr>
-      <w:r>
-        <w:rPr>
-          <w:rFonts w:ascii="Calibri (Body)" w:eastAsia="Calibri (Body)" w:hAnsi="Calibri (Body)" w:cs="Calibri (Body)"/>
-          <w:b/>
-          <w:sz w:val="72"/>
-        </w:rPr>
-        <w:br/>
-        <w:t>Plumbing Submittal</w:t>
-      </w:r>
-      <w:r>
         <w:rPr>
           <w:rFonts w:ascii="Calibri (Body)" w:eastAsia="Calibri (Body)" w:hAnsi="Calibri (Body)" w:cs="Calibri (Body)"/>
           <w:b/>
           <w:sz w:val="92"/>
           <w:u w:val="single"/>
         </w:rPr>
-        <w:br/>
-      </w:r>
+      </w:pPr>
+      <w:r>
+        <w:rPr>
+          <w:rFonts w:ascii="Calibri (Body)" w:eastAsia="Calibri (Body)" w:hAnsi="Calibri (Body)" w:cs="Calibri (Body)"/>
+          <w:b/>
+          <w:sz w:val="72"/>
+        </w:rPr>
+        <w:br/>
+        <w:t>Plumbing Submittal</w:t>
+      </w:r>
+    </w:p>
+    <w:p>
+      <w:pPr>
+        <w:spacing w:before="240" w:after="0"/>
+        <w:jc w:val="center"/>
+        <w:textAlignment w:val="center"/>
+        <w:rPr>
+          <w:sz w:val="96"/>
+          <w:szCs w:val="96"/>
+        </w:rPr>
+      </w:pPr>
       <w:r>
         <w:rPr>
           <w:rFonts w:ascii="Calibri (Body)" w:eastAsia="Calibri (Body)" w:hAnsi="Calibri (Body)" w:cs="Calibri (Body)"/>
@@ -90,26 +98,52 @@
           <w:u w:val="single"/>
         </w:rPr>
         <w:br/>
+      </w:r>
+      <w:r>
+        <w:rPr>
+          <w:rFonts w:ascii="Calibri (Body)" w:eastAsia="Calibri (Body)" w:hAnsi="Calibri (Body)" w:cs="Calibri (Body)"/>
+          <w:b/>
+          <w:sz w:val="96"/>
+          <w:szCs w:val="96"/>
+          <w:u w:val="single"/>
+        </w:rPr>
         <w:t>Coca-Cola South Metro Warehouse</w:t>
       </w:r>
-      <w:r>
-        <w:rPr>
-          <w:rFonts w:ascii="Calibri (Body)" w:eastAsia="Calibri (Body)" w:hAnsi="Calibri (Body)" w:cs="Calibri (Body)"/>
-          <w:b/>
-          <w:sz w:val="56"/>
-          <w:u w:val="single"/>
-        </w:rPr>
-        <w:br/>
-        <w:t>Vol. 1</w:t>
-      </w:r>
-      <w:r>
-        <w:rPr>
-          <w:rFonts w:ascii="Calibri (Body)" w:eastAsia="Calibri (Body)" w:hAnsi="Calibri (Body)" w:cs="Calibri (Body)"/>
-          <w:sz w:val="36"/>
-        </w:rPr>
-        <w:br/>
-        <w:t>08/02/2018</w:t>
-      </w:r>
+    </w:p>
+    <w:p>
+      <w:pPr>
+        <w:jc w:val="center"/>
+        <w:textAlignment w:val="bottom"/>
+        <w:rPr>
+          <w:rFonts w:ascii="Calibri (Body)" w:eastAsia="Calibri (Body)" w:hAnsi="Calibri (Body)" w:cs="Calibri (Body)"/>
+          <w:b/>
+          <w:sz w:val="40"/>
+        </w:rPr>
+      </w:pPr>
+    </w:p>
+    <w:p>
+      <w:pPr>
+        <w:jc w:val="center"/>
+        <w:textAlignment w:val="bottom"/>
+        <w:rPr>
+          <w:rFonts w:ascii="Calibri (Body)" w:eastAsia="Calibri (Body)" w:hAnsi="Calibri (Body)" w:cs="Calibri (Body)"/>
+          <w:b/>
+          <w:sz w:val="40"/>
+        </w:rPr>
+      </w:pPr>
+      <w:bookmarkStart w:id="0" w:name="_GoBack"/>
+      <w:bookmarkEnd w:id="0"/>
+    </w:p>
+    <w:p>
+      <w:pPr>
+        <w:jc w:val="center"/>
+        <w:textAlignment w:val="bottom"/>
+        <w:rPr>
+          <w:rFonts w:ascii="Calibri (Body)" w:eastAsia="Calibri (Body)" w:hAnsi="Calibri (Body)" w:cs="Calibri (Body)"/>
+          <w:b/>
+          <w:sz w:val="40"/>
+        </w:rPr>
+      </w:pPr>
     </w:p>
     <w:p>
       <w:pPr>
@@ -1410,19 +1444,7 @@
         <w:rPr>
           <w:rStyle w:val="fontstyle01"/>
         </w:rPr>
-        <w:t xml:space="preserve">1) Meters and Gauges Spec Section </w:t>
-      </w:r>
-      <w:r>
-        <w:rPr>
-          <w:rStyle w:val="fontstyle01"/>
-        </w:rPr>
-        <w:t>–</w:t>
-      </w:r>
-      <w:r>
-        <w:rPr>
-          <w:rStyle w:val="fontstyle01"/>
-        </w:rPr>
-        <w:t xml:space="preserve"> 220519</w:t>
+        <w:t>1) Meters and Gauges Spec Section – 220519</w:t>
       </w:r>
     </w:p>
     <w:p>
@@ -1637,8 +1659,6 @@
           <w:rStyle w:val="fontstyle01"/>
         </w:rPr>
       </w:pPr>
-      <w:bookmarkStart w:id="0" w:name="_GoBack"/>
-      <w:bookmarkEnd w:id="0"/>
       <w:r>
         <w:rPr>
           <w:color w:val="000000"/>
@@ -1727,19 +1747,7 @@
         <w:rPr>
           <w:rStyle w:val="fontstyle01"/>
         </w:rPr>
-        <w:t xml:space="preserve">5) Domestic Water Piping Specialties Spec Section </w:t>
-      </w:r>
-      <w:r>
-        <w:rPr>
-          <w:rStyle w:val="fontstyle01"/>
-        </w:rPr>
-        <w:t>–</w:t>
-      </w:r>
-      <w:r>
-        <w:rPr>
-          <w:rStyle w:val="fontstyle01"/>
-        </w:rPr>
-        <w:t xml:space="preserve"> 221119</w:t>
+        <w:t>5) Domestic Water Piping Specialties Spec Section – 221119</w:t>
       </w:r>
     </w:p>
     <w:p>
@@ -1865,19 +1873,7 @@
         <w:rPr>
           <w:rStyle w:val="fontstyle01"/>
         </w:rPr>
-        <w:t xml:space="preserve">6) Domestic Water Piping Spec Section </w:t>
-      </w:r>
-      <w:r>
-        <w:rPr>
-          <w:rStyle w:val="fontstyle01"/>
-        </w:rPr>
-        <w:t>–</w:t>
-      </w:r>
-      <w:r>
-        <w:rPr>
-          <w:rStyle w:val="fontstyle01"/>
-        </w:rPr>
-        <w:t xml:space="preserve"> 221116</w:t>
+        <w:t>6) Domestic Water Piping Spec Section – 221116</w:t>
       </w:r>
     </w:p>
     <w:p>
@@ -1906,19 +1902,7 @@
         <w:rPr>
           <w:rStyle w:val="fontstyle21"/>
         </w:rPr>
-        <w:t xml:space="preserve">2.6-B </w:t>
-      </w:r>
-      <w:r>
-        <w:rPr>
-          <w:rStyle w:val="fontstyle21"/>
-        </w:rPr>
-        <w:t>Dielectric</w:t>
-      </w:r>
-      <w:r>
-        <w:rPr>
-          <w:rStyle w:val="fontstyle21"/>
-        </w:rPr>
-        <w:t xml:space="preserve"> Union</w:t>
+        <w:t>2.6-B Dielectric Union</w:t>
       </w:r>
     </w:p>
     <w:p>
@@ -1966,9 +1950,395 @@
           <w:szCs w:val="40"/>
           <w:u w:val="single"/>
         </w:rPr>
-        <w:t>Volume F</w:t>
-      </w:r>
-      <w:r>
+        <w:t>Volume Five</w:t>
+      </w:r>
+    </w:p>
+    <w:p>
+      <w:pPr>
+        <w:tabs>
+          <w:tab w:val="left" w:pos="1170"/>
+        </w:tabs>
+        <w:spacing w:after="0"/>
+        <w:textAlignment w:val="top"/>
+        <w:rPr>
+          <w:rFonts w:ascii="Calibri (Body)" w:eastAsia="Calibri (Body)" w:hAnsi="Calibri (Body)" w:cs="Calibri (Body)"/>
+          <w:b/>
+          <w:sz w:val="24"/>
+          <w:szCs w:val="24"/>
+          <w:u w:val="single"/>
+        </w:rPr>
+      </w:pPr>
+    </w:p>
+    <w:p>
+      <w:pPr>
+        <w:tabs>
+          <w:tab w:val="left" w:pos="1170"/>
+        </w:tabs>
+        <w:spacing w:after="0"/>
+        <w:ind w:left="1170"/>
+        <w:textAlignment w:val="top"/>
+        <w:rPr>
+          <w:rStyle w:val="fontstyle01"/>
+        </w:rPr>
+      </w:pPr>
+      <w:r>
+        <w:rPr>
+          <w:rStyle w:val="fontstyle01"/>
+        </w:rPr>
+        <w:t>1) Domestic Water Piping Specialties Spec Section – 221119</w:t>
+      </w:r>
+    </w:p>
+    <w:p>
+      <w:pPr>
+        <w:tabs>
+          <w:tab w:val="left" w:pos="1170"/>
+        </w:tabs>
+        <w:spacing w:after="0"/>
+        <w:ind w:left="1440"/>
+        <w:textAlignment w:val="top"/>
+        <w:rPr>
+          <w:rStyle w:val="fontstyle21"/>
+        </w:rPr>
+      </w:pPr>
+      <w:r>
+        <w:rPr>
+          <w:b/>
+          <w:bCs/>
+          <w:color w:val="000000"/>
+          <w:sz w:val="28"/>
+          <w:szCs w:val="28"/>
+        </w:rPr>
+        <w:br/>
+      </w:r>
+      <w:r>
+        <w:rPr>
+          <w:rStyle w:val="fontstyle21"/>
+        </w:rPr>
+        <w:t>2.7 Mixing Valves</w:t>
+      </w:r>
+    </w:p>
+    <w:p>
+      <w:pPr>
+        <w:tabs>
+          <w:tab w:val="left" w:pos="1170"/>
+        </w:tabs>
+        <w:spacing w:after="0"/>
+        <w:ind w:left="1170"/>
+        <w:textAlignment w:val="top"/>
+        <w:rPr>
+          <w:rStyle w:val="fontstyle01"/>
+        </w:rPr>
+      </w:pPr>
+      <w:r>
+        <w:rPr>
+          <w:color w:val="000000"/>
+        </w:rPr>
+        <w:br/>
+      </w:r>
+      <w:r>
+        <w:rPr>
+          <w:rStyle w:val="fontstyle01"/>
+        </w:rPr>
+        <w:t>2) Domestic Water Pumps Spec Section – 221123</w:t>
+      </w:r>
+    </w:p>
+    <w:p>
+      <w:pPr>
+        <w:tabs>
+          <w:tab w:val="left" w:pos="1170"/>
+        </w:tabs>
+        <w:spacing w:after="0"/>
+        <w:ind w:left="1440"/>
+        <w:textAlignment w:val="top"/>
+        <w:rPr>
+          <w:rStyle w:val="fontstyle21"/>
+        </w:rPr>
+      </w:pPr>
+      <w:r>
+        <w:rPr>
+          <w:b/>
+          <w:bCs/>
+          <w:color w:val="000000"/>
+          <w:sz w:val="28"/>
+          <w:szCs w:val="28"/>
+        </w:rPr>
+        <w:br/>
+      </w:r>
+      <w:r>
+        <w:rPr>
+          <w:rStyle w:val="fontstyle21"/>
+        </w:rPr>
+        <w:t>2.1 Centrifugal Pumps</w:t>
+      </w:r>
+    </w:p>
+    <w:p>
+      <w:pPr>
+        <w:tabs>
+          <w:tab w:val="left" w:pos="1170"/>
+        </w:tabs>
+        <w:spacing w:after="0"/>
+        <w:ind w:left="1170"/>
+        <w:textAlignment w:val="top"/>
+        <w:rPr>
+          <w:rStyle w:val="fontstyle01"/>
+        </w:rPr>
+      </w:pPr>
+      <w:r>
+        <w:rPr>
+          <w:color w:val="000000"/>
+        </w:rPr>
+        <w:br/>
+      </w:r>
+      <w:r>
+        <w:rPr>
+          <w:rStyle w:val="fontstyle01"/>
+        </w:rPr>
+        <w:t>3) Sump Pumps Spec Section – 221429</w:t>
+      </w:r>
+    </w:p>
+    <w:p>
+      <w:pPr>
+        <w:tabs>
+          <w:tab w:val="left" w:pos="1170"/>
+        </w:tabs>
+        <w:spacing w:after="0"/>
+        <w:ind w:left="1440"/>
+        <w:textAlignment w:val="top"/>
+        <w:rPr>
+          <w:rStyle w:val="fontstyle21"/>
+        </w:rPr>
+      </w:pPr>
+      <w:r>
+        <w:rPr>
+          <w:b/>
+          <w:bCs/>
+          <w:color w:val="000000"/>
+          <w:sz w:val="28"/>
+          <w:szCs w:val="28"/>
+        </w:rPr>
+        <w:br/>
+      </w:r>
+      <w:r>
+        <w:rPr>
+          <w:rStyle w:val="fontstyle21"/>
+        </w:rPr>
+        <w:t>2.1 Sump Pumps</w:t>
+      </w:r>
+    </w:p>
+    <w:p>
+      <w:pPr>
+        <w:tabs>
+          <w:tab w:val="left" w:pos="1170"/>
+        </w:tabs>
+        <w:spacing w:after="0"/>
+        <w:ind w:left="1170"/>
+        <w:textAlignment w:val="top"/>
+        <w:rPr>
+          <w:rStyle w:val="fontstyle01"/>
+        </w:rPr>
+      </w:pPr>
+      <w:r>
+        <w:rPr>
+          <w:color w:val="000000"/>
+        </w:rPr>
+        <w:br/>
+      </w:r>
+      <w:r>
+        <w:rPr>
+          <w:rStyle w:val="fontstyle01"/>
+        </w:rPr>
+        <w:t>4) Electric Water Heaters Spec Section – 223300</w:t>
+      </w:r>
+    </w:p>
+    <w:p>
+      <w:pPr>
+        <w:tabs>
+          <w:tab w:val="left" w:pos="1170"/>
+        </w:tabs>
+        <w:spacing w:after="0"/>
+        <w:ind w:left="1440"/>
+        <w:textAlignment w:val="top"/>
+        <w:rPr>
+          <w:rStyle w:val="fontstyle21"/>
+        </w:rPr>
+      </w:pPr>
+      <w:r>
+        <w:rPr>
+          <w:b/>
+          <w:bCs/>
+          <w:color w:val="000000"/>
+          <w:sz w:val="28"/>
+          <w:szCs w:val="28"/>
+        </w:rPr>
+        <w:br/>
+      </w:r>
+      <w:r>
+        <w:rPr>
+          <w:rStyle w:val="fontstyle21"/>
+        </w:rPr>
+        <w:t>2.2 Electric Tankless Water Heaters</w:t>
+      </w:r>
+      <w:r>
+        <w:rPr>
+          <w:color w:val="000000"/>
+        </w:rPr>
+        <w:br/>
+      </w:r>
+      <w:r>
+        <w:rPr>
+          <w:rStyle w:val="fontstyle21"/>
+        </w:rPr>
+        <w:t>2.1 Electric Storage Water Heaters</w:t>
+      </w:r>
+      <w:r>
+        <w:rPr>
+          <w:color w:val="000000"/>
+        </w:rPr>
+        <w:br/>
+      </w:r>
+      <w:r>
+        <w:rPr>
+          <w:rStyle w:val="fontstyle21"/>
+        </w:rPr>
+        <w:t>2.3 Emergency Fixture Water Heaters</w:t>
+      </w:r>
+      <w:r>
+        <w:rPr>
+          <w:color w:val="000000"/>
+        </w:rPr>
+        <w:br/>
+      </w:r>
+      <w:r>
+        <w:rPr>
+          <w:rStyle w:val="fontstyle21"/>
+        </w:rPr>
+        <w:t>2.4-A Domestic-Water Compression Tanks</w:t>
+      </w:r>
+    </w:p>
+    <w:p>
+      <w:pPr>
+        <w:tabs>
+          <w:tab w:val="left" w:pos="1170"/>
+        </w:tabs>
+        <w:spacing w:after="0"/>
+        <w:ind w:left="1170"/>
+        <w:textAlignment w:val="top"/>
+        <w:rPr>
+          <w:rStyle w:val="fontstyle21"/>
+        </w:rPr>
+      </w:pPr>
+    </w:p>
+    <w:p>
+      <w:pPr>
+        <w:tabs>
+          <w:tab w:val="left" w:pos="1170"/>
+        </w:tabs>
+        <w:spacing w:after="0"/>
+        <w:ind w:left="1170"/>
+        <w:textAlignment w:val="top"/>
+        <w:rPr>
+          <w:rStyle w:val="fontstyle21"/>
+        </w:rPr>
+      </w:pPr>
+    </w:p>
+    <w:p>
+      <w:pPr>
+        <w:tabs>
+          <w:tab w:val="left" w:pos="1170"/>
+        </w:tabs>
+        <w:spacing w:after="0"/>
+        <w:ind w:left="1170"/>
+        <w:textAlignment w:val="top"/>
+        <w:rPr>
+          <w:rStyle w:val="fontstyle21"/>
+        </w:rPr>
+      </w:pPr>
+    </w:p>
+    <w:p>
+      <w:pPr>
+        <w:tabs>
+          <w:tab w:val="left" w:pos="1170"/>
+        </w:tabs>
+        <w:spacing w:after="0"/>
+        <w:ind w:left="1170"/>
+        <w:textAlignment w:val="top"/>
+        <w:rPr>
+          <w:rStyle w:val="fontstyle21"/>
+        </w:rPr>
+      </w:pPr>
+    </w:p>
+    <w:p>
+      <w:pPr>
+        <w:tabs>
+          <w:tab w:val="left" w:pos="1170"/>
+        </w:tabs>
+        <w:spacing w:after="0"/>
+        <w:ind w:left="1170"/>
+        <w:textAlignment w:val="top"/>
+        <w:rPr>
+          <w:rStyle w:val="fontstyle21"/>
+        </w:rPr>
+      </w:pPr>
+    </w:p>
+    <w:p>
+      <w:pPr>
+        <w:tabs>
+          <w:tab w:val="left" w:pos="1170"/>
+        </w:tabs>
+        <w:spacing w:after="0"/>
+        <w:ind w:left="1170"/>
+        <w:textAlignment w:val="top"/>
+        <w:rPr>
+          <w:rStyle w:val="fontstyle21"/>
+        </w:rPr>
+      </w:pPr>
+    </w:p>
+    <w:p>
+      <w:pPr>
+        <w:tabs>
+          <w:tab w:val="left" w:pos="1170"/>
+        </w:tabs>
+        <w:spacing w:after="0"/>
+        <w:ind w:left="1170"/>
+        <w:textAlignment w:val="top"/>
+        <w:rPr>
+          <w:rStyle w:val="fontstyle21"/>
+        </w:rPr>
+      </w:pPr>
+    </w:p>
+    <w:p>
+      <w:pPr>
+        <w:tabs>
+          <w:tab w:val="left" w:pos="1170"/>
+        </w:tabs>
+        <w:spacing w:after="0"/>
+        <w:ind w:left="1170"/>
+        <w:textAlignment w:val="top"/>
+        <w:rPr>
+          <w:rStyle w:val="fontstyle01"/>
+        </w:rPr>
+      </w:pPr>
+      <w:r>
+        <w:rPr>
+          <w:color w:val="000000"/>
+        </w:rPr>
+        <w:br/>
+      </w:r>
+      <w:r>
+        <w:rPr>
+          <w:rStyle w:val="fontstyle01"/>
+        </w:rPr>
+        <w:t>5) Fuel-Fired Domestic Water Heaters Spec Section – 223400</w:t>
+      </w:r>
+    </w:p>
+    <w:p>
+      <w:pPr>
+        <w:tabs>
+          <w:tab w:val="left" w:pos="1170"/>
+        </w:tabs>
+        <w:spacing w:after="0"/>
+        <w:ind w:left="1440"/>
+        <w:textAlignment w:val="top"/>
         <w:rPr>
           <w:rFonts w:ascii="Calibri (Body)" w:eastAsia="Calibri (Body)" w:hAnsi="Calibri (Body)" w:cs="Calibri (Body)"/>
           <w:b/>
@@ -1976,454 +2346,70 @@
           <w:szCs w:val="40"/>
           <w:u w:val="single"/>
         </w:rPr>
-        <w:t>ive</w:t>
-      </w:r>
-    </w:p>
-    <w:p>
-      <w:pPr>
-        <w:tabs>
-          <w:tab w:val="left" w:pos="1170"/>
-        </w:tabs>
-        <w:spacing w:after="0"/>
-        <w:textAlignment w:val="top"/>
-        <w:rPr>
-          <w:rFonts w:ascii="Calibri (Body)" w:eastAsia="Calibri (Body)" w:hAnsi="Calibri (Body)" w:cs="Calibri (Body)"/>
-          <w:b/>
+      </w:pPr>
+      <w:r>
+        <w:rPr>
+          <w:b/>
+          <w:bCs/>
+          <w:color w:val="000000"/>
+          <w:sz w:val="28"/>
+          <w:szCs w:val="28"/>
+        </w:rPr>
+        <w:br/>
+      </w:r>
+      <w:r>
+        <w:rPr>
+          <w:rStyle w:val="fontstyle21"/>
+        </w:rPr>
+        <w:t>2.1 Fuel-Fired Storage Water Heaters</w:t>
+      </w:r>
+      <w:r>
+        <w:rPr>
+          <w:color w:val="000000"/>
+        </w:rPr>
+        <w:br/>
+      </w:r>
+      <w:r>
+        <w:rPr>
+          <w:rStyle w:val="fontstyle21"/>
+        </w:rPr>
+        <w:t>2.2-A Domestic Water Compression Tanks</w:t>
+      </w:r>
+      <w:r>
+        <w:rPr>
+          <w:color w:val="000000"/>
+        </w:rPr>
+        <w:br/>
+      </w:r>
+      <w:r>
+        <w:rPr>
+          <w:rStyle w:val="fontstyle21"/>
+        </w:rPr>
+        <w:t>2.2-J Domestic Water Vacuum Relief Valves</w:t>
+      </w:r>
+    </w:p>
+    <w:p>
+      <w:pPr>
+        <w:tabs>
+          <w:tab w:val="left" w:pos="1170"/>
+        </w:tabs>
+        <w:spacing w:after="0"/>
+        <w:ind w:left="1440"/>
+        <w:textAlignment w:val="top"/>
+        <w:rPr>
+          <w:rFonts w:ascii="Times New Roman" w:hAnsi="Times New Roman" w:cs="Times New Roman"/>
+          <w:color w:val="000000"/>
           <w:sz w:val="24"/>
           <w:szCs w:val="24"/>
-          <w:u w:val="single"/>
-        </w:rPr>
-      </w:pPr>
-    </w:p>
-    <w:p>
-      <w:pPr>
-        <w:tabs>
-          <w:tab w:val="left" w:pos="1170"/>
-        </w:tabs>
-        <w:spacing w:after="0"/>
-        <w:ind w:left="1170"/>
-        <w:textAlignment w:val="top"/>
-        <w:rPr>
-          <w:rStyle w:val="fontstyle01"/>
-        </w:rPr>
-      </w:pPr>
-      <w:r>
-        <w:rPr>
-          <w:rStyle w:val="fontstyle01"/>
-        </w:rPr>
-        <w:t xml:space="preserve">1) Domestic Water Piping Specialties Spec Section </w:t>
-      </w:r>
-      <w:r>
-        <w:rPr>
-          <w:rStyle w:val="fontstyle01"/>
-        </w:rPr>
-        <w:t>–</w:t>
-      </w:r>
-      <w:r>
-        <w:rPr>
-          <w:rStyle w:val="fontstyle01"/>
-        </w:rPr>
-        <w:t xml:space="preserve"> 221119</w:t>
-      </w:r>
-    </w:p>
-    <w:p>
-      <w:pPr>
-        <w:tabs>
-          <w:tab w:val="left" w:pos="1170"/>
-        </w:tabs>
-        <w:spacing w:after="0"/>
-        <w:ind w:left="1440"/>
-        <w:textAlignment w:val="top"/>
-        <w:rPr>
-          <w:rStyle w:val="fontstyle21"/>
-        </w:rPr>
-      </w:pPr>
-      <w:r>
-        <w:rPr>
-          <w:b/>
-          <w:bCs/>
-          <w:color w:val="000000"/>
-          <w:sz w:val="28"/>
-          <w:szCs w:val="28"/>
-        </w:rPr>
-        <w:br/>
-      </w:r>
-      <w:r>
-        <w:rPr>
-          <w:rStyle w:val="fontstyle21"/>
-        </w:rPr>
-        <w:t>2.7 Mixing Valves</w:t>
-      </w:r>
-    </w:p>
-    <w:p>
-      <w:pPr>
-        <w:tabs>
-          <w:tab w:val="left" w:pos="1170"/>
-        </w:tabs>
-        <w:spacing w:after="0"/>
-        <w:ind w:left="1170"/>
-        <w:textAlignment w:val="top"/>
-        <w:rPr>
-          <w:rStyle w:val="fontstyle01"/>
-        </w:rPr>
-      </w:pPr>
-      <w:r>
-        <w:rPr>
-          <w:color w:val="000000"/>
-        </w:rPr>
-        <w:br/>
-      </w:r>
-      <w:r>
-        <w:rPr>
-          <w:rStyle w:val="fontstyle01"/>
-        </w:rPr>
-        <w:t xml:space="preserve">2) Domestic Water Pumps Spec Section </w:t>
-      </w:r>
-      <w:r>
-        <w:rPr>
-          <w:rStyle w:val="fontstyle01"/>
-        </w:rPr>
-        <w:t>–</w:t>
-      </w:r>
-      <w:r>
-        <w:rPr>
-          <w:rStyle w:val="fontstyle01"/>
-        </w:rPr>
-        <w:t xml:space="preserve"> 221123</w:t>
-      </w:r>
-    </w:p>
-    <w:p>
-      <w:pPr>
-        <w:tabs>
-          <w:tab w:val="left" w:pos="1170"/>
-        </w:tabs>
-        <w:spacing w:after="0"/>
-        <w:ind w:left="1440"/>
-        <w:textAlignment w:val="top"/>
-        <w:rPr>
-          <w:rStyle w:val="fontstyle21"/>
-        </w:rPr>
-      </w:pPr>
-      <w:r>
-        <w:rPr>
-          <w:b/>
-          <w:bCs/>
-          <w:color w:val="000000"/>
-          <w:sz w:val="28"/>
-          <w:szCs w:val="28"/>
-        </w:rPr>
-        <w:br/>
-      </w:r>
-      <w:r>
-        <w:rPr>
-          <w:rStyle w:val="fontstyle21"/>
-        </w:rPr>
-        <w:t>2.1 Centrifugal Pumps</w:t>
-      </w:r>
-    </w:p>
-    <w:p>
-      <w:pPr>
-        <w:tabs>
-          <w:tab w:val="left" w:pos="1170"/>
-        </w:tabs>
-        <w:spacing w:after="0"/>
-        <w:ind w:left="1170"/>
-        <w:textAlignment w:val="top"/>
-        <w:rPr>
-          <w:rStyle w:val="fontstyle01"/>
-        </w:rPr>
-      </w:pPr>
-      <w:r>
-        <w:rPr>
-          <w:color w:val="000000"/>
-        </w:rPr>
-        <w:br/>
-      </w:r>
-      <w:r>
-        <w:rPr>
-          <w:rStyle w:val="fontstyle01"/>
-        </w:rPr>
-        <w:t xml:space="preserve">3) Sump Pumps Spec Section </w:t>
-      </w:r>
-      <w:r>
-        <w:rPr>
-          <w:rStyle w:val="fontstyle01"/>
-        </w:rPr>
-        <w:t>–</w:t>
-      </w:r>
-      <w:r>
-        <w:rPr>
-          <w:rStyle w:val="fontstyle01"/>
-        </w:rPr>
-        <w:t xml:space="preserve"> 221429</w:t>
-      </w:r>
-    </w:p>
-    <w:p>
-      <w:pPr>
-        <w:tabs>
-          <w:tab w:val="left" w:pos="1170"/>
-        </w:tabs>
-        <w:spacing w:after="0"/>
-        <w:ind w:left="1440"/>
-        <w:textAlignment w:val="top"/>
-        <w:rPr>
-          <w:rStyle w:val="fontstyle21"/>
-        </w:rPr>
-      </w:pPr>
-      <w:r>
-        <w:rPr>
-          <w:b/>
-          <w:bCs/>
-          <w:color w:val="000000"/>
-          <w:sz w:val="28"/>
-          <w:szCs w:val="28"/>
-        </w:rPr>
-        <w:br/>
-      </w:r>
-      <w:r>
-        <w:rPr>
-          <w:rStyle w:val="fontstyle21"/>
-        </w:rPr>
-        <w:t>2.1 Sump Pumps</w:t>
-      </w:r>
-    </w:p>
-    <w:p>
-      <w:pPr>
-        <w:tabs>
-          <w:tab w:val="left" w:pos="1170"/>
-        </w:tabs>
-        <w:spacing w:after="0"/>
-        <w:ind w:left="1170"/>
-        <w:textAlignment w:val="top"/>
-        <w:rPr>
-          <w:rStyle w:val="fontstyle01"/>
-        </w:rPr>
-      </w:pPr>
-      <w:r>
-        <w:rPr>
-          <w:color w:val="000000"/>
-        </w:rPr>
-        <w:br/>
-      </w:r>
-      <w:r>
-        <w:rPr>
-          <w:rStyle w:val="fontstyle01"/>
-        </w:rPr>
-        <w:t xml:space="preserve">4) Electric Water Heaters Spec Section </w:t>
-      </w:r>
-      <w:r>
-        <w:rPr>
-          <w:rStyle w:val="fontstyle01"/>
-        </w:rPr>
-        <w:t>–</w:t>
-      </w:r>
-      <w:r>
-        <w:rPr>
-          <w:rStyle w:val="fontstyle01"/>
-        </w:rPr>
-        <w:t xml:space="preserve"> 223300</w:t>
-      </w:r>
-    </w:p>
-    <w:p>
-      <w:pPr>
-        <w:tabs>
-          <w:tab w:val="left" w:pos="1170"/>
-        </w:tabs>
-        <w:spacing w:after="0"/>
-        <w:ind w:left="1440"/>
-        <w:textAlignment w:val="top"/>
-        <w:rPr>
-          <w:rStyle w:val="fontstyle21"/>
-        </w:rPr>
-      </w:pPr>
-      <w:r>
-        <w:rPr>
-          <w:b/>
-          <w:bCs/>
-          <w:color w:val="000000"/>
-          <w:sz w:val="28"/>
-          <w:szCs w:val="28"/>
-        </w:rPr>
-        <w:br/>
-      </w:r>
-      <w:r>
-        <w:rPr>
-          <w:rStyle w:val="fontstyle21"/>
-        </w:rPr>
-        <w:t>2.2 Electric Tankless Water Heaters</w:t>
-      </w:r>
-      <w:r>
-        <w:rPr>
-          <w:color w:val="000000"/>
-        </w:rPr>
-        <w:br/>
-      </w:r>
-      <w:r>
-        <w:rPr>
-          <w:rStyle w:val="fontstyle21"/>
-        </w:rPr>
-        <w:t>2.1 Electric Storage Water Heaters</w:t>
-      </w:r>
-      <w:r>
-        <w:rPr>
-          <w:color w:val="000000"/>
-        </w:rPr>
-        <w:br/>
-      </w:r>
-      <w:r>
-        <w:rPr>
-          <w:rStyle w:val="fontstyle21"/>
-        </w:rPr>
-        <w:t>2.3 Emergency Fixture Water Heaters</w:t>
-      </w:r>
-      <w:r>
-        <w:rPr>
-          <w:color w:val="000000"/>
-        </w:rPr>
-        <w:br/>
-      </w:r>
-      <w:r>
-        <w:rPr>
-          <w:rStyle w:val="fontstyle21"/>
-        </w:rPr>
-        <w:t>2.4-A Domestic-Water Compression Tanks</w:t>
-      </w:r>
-    </w:p>
-    <w:p>
-      <w:pPr>
-        <w:tabs>
-          <w:tab w:val="left" w:pos="1170"/>
-        </w:tabs>
-        <w:spacing w:after="0"/>
-        <w:ind w:left="1170"/>
-        <w:textAlignment w:val="top"/>
-        <w:rPr>
-          <w:rStyle w:val="fontstyle21"/>
-        </w:rPr>
-      </w:pPr>
-    </w:p>
-    <w:p>
-      <w:pPr>
-        <w:tabs>
-          <w:tab w:val="left" w:pos="1170"/>
-        </w:tabs>
-        <w:spacing w:after="0"/>
-        <w:ind w:left="1170"/>
-        <w:textAlignment w:val="top"/>
-        <w:rPr>
-          <w:rStyle w:val="fontstyle21"/>
-        </w:rPr>
-      </w:pPr>
-    </w:p>
-    <w:p>
-      <w:pPr>
-        <w:tabs>
-          <w:tab w:val="left" w:pos="1170"/>
-        </w:tabs>
-        <w:spacing w:after="0"/>
-        <w:ind w:left="1170"/>
-        <w:textAlignment w:val="top"/>
-        <w:rPr>
-          <w:rStyle w:val="fontstyle21"/>
-        </w:rPr>
-      </w:pPr>
-    </w:p>
-    <w:p>
-      <w:pPr>
-        <w:tabs>
-          <w:tab w:val="left" w:pos="1170"/>
-        </w:tabs>
-        <w:spacing w:after="0"/>
-        <w:ind w:left="1170"/>
-        <w:textAlignment w:val="top"/>
-        <w:rPr>
-          <w:rStyle w:val="fontstyle21"/>
-        </w:rPr>
-      </w:pPr>
-    </w:p>
-    <w:p>
-      <w:pPr>
-        <w:tabs>
-          <w:tab w:val="left" w:pos="1170"/>
-        </w:tabs>
-        <w:spacing w:after="0"/>
-        <w:ind w:left="1170"/>
-        <w:textAlignment w:val="top"/>
-        <w:rPr>
-          <w:rStyle w:val="fontstyle21"/>
-        </w:rPr>
-      </w:pPr>
-    </w:p>
-    <w:p>
-      <w:pPr>
-        <w:tabs>
-          <w:tab w:val="left" w:pos="1170"/>
-        </w:tabs>
-        <w:spacing w:after="0"/>
-        <w:ind w:left="1170"/>
-        <w:textAlignment w:val="top"/>
-        <w:rPr>
-          <w:rStyle w:val="fontstyle21"/>
-        </w:rPr>
-      </w:pPr>
-    </w:p>
-    <w:p>
-      <w:pPr>
-        <w:tabs>
-          <w:tab w:val="left" w:pos="1170"/>
-        </w:tabs>
-        <w:spacing w:after="0"/>
-        <w:ind w:left="1170"/>
-        <w:textAlignment w:val="top"/>
-        <w:rPr>
-          <w:rStyle w:val="fontstyle21"/>
-        </w:rPr>
-      </w:pPr>
-    </w:p>
-    <w:p>
-      <w:pPr>
-        <w:tabs>
-          <w:tab w:val="left" w:pos="1170"/>
-        </w:tabs>
-        <w:spacing w:after="0"/>
-        <w:ind w:left="1170"/>
-        <w:textAlignment w:val="top"/>
-        <w:rPr>
-          <w:rStyle w:val="fontstyle01"/>
-        </w:rPr>
-      </w:pPr>
-      <w:r>
-        <w:rPr>
-          <w:color w:val="000000"/>
-        </w:rPr>
-        <w:br/>
-      </w:r>
-      <w:r>
-        <w:rPr>
-          <w:rStyle w:val="fontstyle01"/>
-        </w:rPr>
-        <w:t xml:space="preserve">5) Fuel-Fired Domestic Water Heaters Spec Section </w:t>
-      </w:r>
-      <w:r>
-        <w:rPr>
-          <w:rStyle w:val="fontstyle01"/>
-        </w:rPr>
-        <w:t>–</w:t>
-      </w:r>
-      <w:r>
-        <w:rPr>
-          <w:rStyle w:val="fontstyle01"/>
-        </w:rPr>
-        <w:t xml:space="preserve"> 223400</w:t>
-      </w:r>
-    </w:p>
-    <w:p>
-      <w:pPr>
-        <w:tabs>
-          <w:tab w:val="left" w:pos="1170"/>
-        </w:tabs>
-        <w:spacing w:after="0"/>
-        <w:ind w:left="1440"/>
+        </w:rPr>
+      </w:pPr>
+    </w:p>
+    <w:p>
+      <w:pPr>
+        <w:tabs>
+          <w:tab w:val="left" w:pos="1170"/>
+        </w:tabs>
+        <w:spacing w:after="0"/>
         <w:textAlignment w:val="top"/>
         <w:rPr>
           <w:rFonts w:ascii="Calibri (Body)" w:eastAsia="Calibri (Body)" w:hAnsi="Calibri (Body)" w:cs="Calibri (Body)"/>
@@ -2435,68 +2421,14 @@
       </w:pPr>
       <w:r>
         <w:rPr>
-          <w:b/>
-          <w:bCs/>
-          <w:color w:val="000000"/>
-          <w:sz w:val="28"/>
-          <w:szCs w:val="28"/>
-        </w:rPr>
-        <w:br/>
-      </w:r>
-      <w:r>
-        <w:rPr>
-          <w:rStyle w:val="fontstyle21"/>
-        </w:rPr>
-        <w:t>2.1 Fuel-Fired Storage Water Heaters</w:t>
-      </w:r>
-      <w:r>
-        <w:rPr>
-          <w:color w:val="000000"/>
-        </w:rPr>
-        <w:br/>
-      </w:r>
-      <w:r>
-        <w:rPr>
-          <w:rStyle w:val="fontstyle21"/>
-        </w:rPr>
-        <w:t>2.2-A Domestic Water Compression Tanks</w:t>
-      </w:r>
-      <w:r>
-        <w:rPr>
-          <w:color w:val="000000"/>
-        </w:rPr>
-        <w:br/>
-      </w:r>
-      <w:r>
-        <w:rPr>
-          <w:rStyle w:val="fontstyle21"/>
-        </w:rPr>
-        <w:t>2.2-J Domestic Water Vacuum Relief Valves</w:t>
-      </w:r>
-    </w:p>
-    <w:p>
-      <w:pPr>
-        <w:tabs>
-          <w:tab w:val="left" w:pos="1170"/>
-        </w:tabs>
-        <w:spacing w:after="0"/>
-        <w:ind w:left="1440"/>
-        <w:textAlignment w:val="top"/>
-        <w:rPr>
-          <w:rFonts w:ascii="Times New Roman" w:hAnsi="Times New Roman" w:cs="Times New Roman"/>
-          <w:color w:val="000000"/>
-          <w:sz w:val="24"/>
-          <w:szCs w:val="24"/>
-        </w:rPr>
-      </w:pPr>
-    </w:p>
-    <w:p>
-      <w:pPr>
-        <w:tabs>
-          <w:tab w:val="left" w:pos="1170"/>
-        </w:tabs>
-        <w:spacing w:after="0"/>
-        <w:textAlignment w:val="top"/>
+          <w:rFonts w:ascii="Calibri (Body)" w:eastAsia="Calibri (Body)" w:hAnsi="Calibri (Body)" w:cs="Calibri (Body)"/>
+          <w:b/>
+          <w:sz w:val="40"/>
+          <w:szCs w:val="40"/>
+        </w:rPr>
+        <w:tab/>
+      </w:r>
+      <w:r>
         <w:rPr>
           <w:rFonts w:ascii="Calibri (Body)" w:eastAsia="Calibri (Body)" w:hAnsi="Calibri (Body)" w:cs="Calibri (Body)"/>
           <w:b/>
@@ -2504,24 +2436,6 @@
           <w:szCs w:val="40"/>
           <w:u w:val="single"/>
         </w:rPr>
-      </w:pPr>
-      <w:r>
-        <w:rPr>
-          <w:rFonts w:ascii="Calibri (Body)" w:eastAsia="Calibri (Body)" w:hAnsi="Calibri (Body)" w:cs="Calibri (Body)"/>
-          <w:b/>
-          <w:sz w:val="40"/>
-          <w:szCs w:val="40"/>
-        </w:rPr>
-        <w:tab/>
-      </w:r>
-      <w:r>
-        <w:rPr>
-          <w:rFonts w:ascii="Calibri (Body)" w:eastAsia="Calibri (Body)" w:hAnsi="Calibri (Body)" w:cs="Calibri (Body)"/>
-          <w:b/>
-          <w:sz w:val="40"/>
-          <w:szCs w:val="40"/>
-          <w:u w:val="single"/>
-        </w:rPr>
         <w:t>Volume Six</w:t>
       </w:r>
     </w:p>
@@ -2557,19 +2471,7 @@
         <w:rPr>
           <w:rStyle w:val="fontstyle01"/>
         </w:rPr>
-        <w:t xml:space="preserve">1) Domestic Water Piping Specialties Spec Section </w:t>
-      </w:r>
-      <w:r>
-        <w:rPr>
-          <w:rStyle w:val="fontstyle01"/>
-        </w:rPr>
-        <w:t>–</w:t>
-      </w:r>
-      <w:r>
-        <w:rPr>
-          <w:rStyle w:val="fontstyle01"/>
-        </w:rPr>
-        <w:t xml:space="preserve"> 221119</w:t>
+        <w:t>1) Domestic Water Piping Specialties Spec Section – 221119</w:t>
       </w:r>
     </w:p>
     <w:p>
@@ -2779,19 +2681,7 @@
         <w:rPr>
           <w:rStyle w:val="fontstyle01"/>
         </w:rPr>
-        <w:t xml:space="preserve">4) Storm Drainage Piping Specialties Spec Section </w:t>
-      </w:r>
-      <w:r>
-        <w:rPr>
-          <w:rStyle w:val="fontstyle01"/>
-        </w:rPr>
-        <w:t>–</w:t>
-      </w:r>
-      <w:r>
-        <w:rPr>
-          <w:rStyle w:val="fontstyle01"/>
-        </w:rPr>
-        <w:t xml:space="preserve"> 221423</w:t>
+        <w:t>4) Storm Drainage Piping Specialties Spec Section – 221423</w:t>
       </w:r>
     </w:p>
     <w:p>

</xml_diff>